<commit_message>
함수 위치 재조정, getPositionAll, findNormalWordPosition 함수 수정 등
</commit_message>
<xml_diff>
--- a/Documentation.docx
+++ b/Documentation.docx
@@ -27,11 +27,6 @@
     </w:p>
     <w:p/>
     <w:p>
-      <w:pPr>
-        <w:rPr>
-          <w:rFonts w:hint="eastAsia"/>
-        </w:rPr>
-      </w:pPr>
       <w:r>
         <w:rPr>
           <w:rFonts w:hint="eastAsia"/>
@@ -202,10 +197,16 @@
           <w:numId w:val="4"/>
         </w:numPr>
         <w:ind w:leftChars="0"/>
-      </w:pPr>
-      <w:r>
-        <w:rPr>
-          <w:rFonts w:hint="eastAsia"/>
+        <w:rPr>
+          <w:sz w:val="28"/>
+          <w:szCs w:val="28"/>
+        </w:rPr>
+      </w:pPr>
+      <w:r>
+        <w:rPr>
+          <w:rFonts w:hint="eastAsia"/>
+          <w:sz w:val="28"/>
+          <w:szCs w:val="28"/>
         </w:rPr>
         <w:t>이 어플리케이션의 구동 원리</w:t>
       </w:r>
@@ -250,14 +251,26 @@
         </w:rPr>
         <w:t xml:space="preserve">단순히 비속어가 순서대로 배열된 </w:t>
       </w:r>
-      <w:proofErr w:type="gramStart"/>
-      <w:r>
-        <w:rPr>
-          <w:rFonts w:hint="eastAsia"/>
-        </w:rPr>
-        <w:t>경우 뿐만</w:t>
-      </w:r>
-      <w:proofErr w:type="gramEnd"/>
+      <w:proofErr w:type="spellStart"/>
+      <w:r>
+        <w:rPr>
+          <w:rFonts w:hint="eastAsia"/>
+        </w:rPr>
+        <w:t>경우</w:t>
+      </w:r>
+      <w:r>
+        <w:rPr>
+          <w:rFonts w:hint="eastAsia"/>
+        </w:rPr>
+        <w:t>뿐</w:t>
+      </w:r>
+      <w:r>
+        <w:rPr>
+          <w:rFonts w:hint="eastAsia"/>
+        </w:rPr>
+        <w:t>만</w:t>
+      </w:r>
+      <w:proofErr w:type="spellEnd"/>
       <w:r>
         <w:rPr>
           <w:rFonts w:hint="eastAsia"/>
@@ -265,13 +278,7 @@
         <w:t xml:space="preserve"> 아니라 순서가 어긋난 상태도 찾을 수 있습니다.</w:t>
       </w:r>
     </w:p>
-    <w:p>
-      <w:pPr>
-        <w:rPr>
-          <w:rFonts w:hint="eastAsia"/>
-        </w:rPr>
-      </w:pPr>
-    </w:p>
+    <w:p/>
     <w:p>
       <w:r>
         <w:rPr>
@@ -341,7 +348,7 @@
         </w:rPr>
         <w:t xml:space="preserve">그 다음에 </w:t>
       </w:r>
-      <w:hyperlink r:id="rId5" w:history="1">
+      <w:hyperlink r:id="rId7" w:history="1">
         <w:r>
           <w:rPr>
             <w:rStyle w:val="a4"/>
@@ -368,7 +375,7 @@
         <w:br/>
         <w:t xml:space="preserve">&gt; git clone </w:t>
       </w:r>
-      <w:hyperlink r:id="rId6" w:history="1">
+      <w:hyperlink r:id="rId8" w:history="1">
         <w:r>
           <w:rPr>
             <w:rStyle w:val="a4"/>
@@ -524,15 +531,7 @@
         <w:t xml:space="preserve">호출할 때에는 </w:t>
       </w:r>
       <w:r>
-        <w:t xml:space="preserve">import Tetrapod from </w:t>
-      </w:r>
-      <w:proofErr w:type="gramStart"/>
-      <w:r>
-        <w:t>‘..</w:t>
-      </w:r>
-      <w:proofErr w:type="gramEnd"/>
-      <w:r>
-        <w:t xml:space="preserve">/tetrapod’; </w:t>
+        <w:t xml:space="preserve">import Tetrapod from ‘../tetrapod’; </w:t>
       </w:r>
       <w:r>
         <w:rPr>
@@ -612,11 +611,73 @@
       </w:pPr>
     </w:p>
     <w:p>
+      <w:r>
+        <w:rPr>
+          <w:rFonts w:hint="eastAsia"/>
+        </w:rPr>
+        <w:t>I</w:t>
+      </w:r>
+      <w:r>
+        <w:t xml:space="preserve">I.3. </w:t>
+      </w:r>
+      <w:r>
+        <w:rPr>
+          <w:rFonts w:hint="eastAsia"/>
+        </w:rPr>
+        <w:t>구동 원리</w:t>
+      </w:r>
+    </w:p>
+    <w:p>
+      <w:pPr>
+        <w:pStyle w:val="a3"/>
+        <w:numPr>
+          <w:ilvl w:val="0"/>
+          <w:numId w:val="8"/>
+        </w:numPr>
+        <w:ind w:leftChars="0"/>
+      </w:pPr>
+      <w:r>
+        <w:t xml:space="preserve">Tetrapod </w:t>
+      </w:r>
+      <w:r>
+        <w:rPr>
+          <w:rFonts w:hint="eastAsia"/>
+        </w:rPr>
+        <w:t xml:space="preserve">소스의 </w:t>
+      </w:r>
+      <w:proofErr w:type="spellStart"/>
+      <w:r>
+        <w:rPr>
+          <w:rFonts w:hint="eastAsia"/>
+        </w:rPr>
+        <w:t>n</w:t>
+      </w:r>
+      <w:r>
+        <w:t>ativeFind</w:t>
+      </w:r>
+      <w:proofErr w:type="spellEnd"/>
+      <w:r>
+        <w:t xml:space="preserve"> </w:t>
+      </w:r>
+      <w:r>
+        <w:rPr>
+          <w:rFonts w:hint="eastAsia"/>
+        </w:rPr>
+        <w:t>함수가 비속어 목록에서 비속어를 찾는데 핵심적인 함수입니다.</w:t>
+      </w:r>
+      <w:r>
+        <w:t xml:space="preserve"> </w:t>
+      </w:r>
+      <w:r>
+        <w:rPr>
+          <w:rFonts w:hint="eastAsia"/>
+        </w:rPr>
+        <w:t>이 함수의 구동 방식에 대해 설명합니다.</w:t>
+      </w:r>
+    </w:p>
+    <w:p>
       <w:pPr>
         <w:ind w:left="400"/>
-        <w:rPr>
-          <w:rFonts w:hint="eastAsia"/>
-        </w:rPr>
       </w:pPr>
     </w:p>
     <w:p>
@@ -736,25 +797,1632 @@
         <w:t xml:space="preserve"> </w:t>
       </w:r>
       <w:r>
-        <w:rPr>
-          <w:rFonts w:hint="eastAsia"/>
-        </w:rPr>
-        <w:t>원 저작자는 반복적인 패턴을 이용해서 비속어와 유사한 단어를 많이 찾는 것을 목표로 했지만 키워드가 늘어날 수록 비속어 검색시간이 키워드 숫자의 제곱으로 증가하는 문제가 있</w:t>
-      </w:r>
-      <w:r>
-        <w:rPr>
-          <w:rFonts w:hint="eastAsia"/>
-        </w:rPr>
-        <w:t>어 지원하지 않을 예정입니다.</w:t>
+        <w:t xml:space="preserve">Tetrapod </w:t>
+      </w:r>
+      <w:r>
+        <w:rPr>
+          <w:rFonts w:hint="eastAsia"/>
+        </w:rPr>
+        <w:t>자체적으로도 재귀적 방식으로 비속어 리스트를 지원하고,</w:t>
+      </w:r>
+      <w:r>
+        <w:t xml:space="preserve"> </w:t>
+      </w:r>
+      <w:r>
+        <w:rPr>
+          <w:rFonts w:hint="eastAsia"/>
+        </w:rPr>
+        <w:t>많은 유사패턴을 만드는 것보다 유사패턴은 함수를 이용해서 변환하는 방식으로 바꿀 예정이라 사용하지 않을 예정입니다.</w:t>
       </w:r>
     </w:p>
     <w:p/>
     <w:p>
-      <w:pPr>
-        <w:rPr>
-          <w:rFonts w:hint="eastAsia"/>
-        </w:rPr>
-      </w:pPr>
+      <w:r>
+        <w:rPr>
+          <w:rFonts w:hint="eastAsia"/>
+        </w:rPr>
+        <w:t>I</w:t>
+      </w:r>
+      <w:r>
+        <w:t xml:space="preserve">II.1. </w:t>
+      </w:r>
+      <w:r>
+        <w:rPr>
+          <w:rFonts w:hint="eastAsia"/>
+        </w:rPr>
+        <w:t>C</w:t>
+      </w:r>
+      <w:r>
+        <w:t>omponents</w:t>
+      </w:r>
+      <w:r>
+        <w:rPr>
+          <w:rFonts w:hint="eastAsia"/>
+        </w:rPr>
+        <w:t xml:space="preserve"> 유틸리티</w:t>
+      </w:r>
+    </w:p>
+    <w:p>
+      <w:pPr>
+        <w:pStyle w:val="a3"/>
+        <w:numPr>
+          <w:ilvl w:val="0"/>
+          <w:numId w:val="9"/>
+        </w:numPr>
+        <w:ind w:leftChars="0"/>
+      </w:pPr>
+      <w:r>
+        <w:t xml:space="preserve">JavaScript </w:t>
+      </w:r>
+      <w:r>
+        <w:rPr>
+          <w:rFonts w:hint="eastAsia"/>
+        </w:rPr>
+        <w:t xml:space="preserve">확장기능 </w:t>
+      </w:r>
+      <w:r>
+        <w:t>Hangul</w:t>
+      </w:r>
+      <w:r>
+        <w:rPr>
+          <w:rFonts w:hint="eastAsia"/>
+        </w:rPr>
+        <w:t>에 의존합니다.</w:t>
+      </w:r>
+      <w:r>
+        <w:t xml:space="preserve"> </w:t>
+      </w:r>
+      <w:r>
+        <w:rPr>
+          <w:rFonts w:hint="eastAsia"/>
+        </w:rPr>
+        <w:t>아래 두 함수를 사용합니다.</w:t>
+      </w:r>
+    </w:p>
+    <w:p>
+      <w:pPr>
+        <w:pStyle w:val="a3"/>
+        <w:numPr>
+          <w:ilvl w:val="1"/>
+          <w:numId w:val="9"/>
+        </w:numPr>
+        <w:ind w:leftChars="0"/>
+      </w:pPr>
+      <w:proofErr w:type="spellStart"/>
+      <w:r>
+        <w:rPr>
+          <w:rFonts w:hint="eastAsia"/>
+        </w:rPr>
+        <w:t>H</w:t>
+      </w:r>
+      <w:r>
+        <w:t>angul.disassemble</w:t>
+      </w:r>
+      <w:proofErr w:type="spellEnd"/>
+      <w:r>
+        <w:t>(</w:t>
+      </w:r>
+      <w:r>
+        <w:rPr>
+          <w:rFonts w:hint="eastAsia"/>
+        </w:rPr>
+        <w:t>m</w:t>
+      </w:r>
+      <w:r>
+        <w:t xml:space="preserve">sg, grouped=false) -&gt; </w:t>
+      </w:r>
+      <w:r>
+        <w:rPr>
+          <w:rFonts w:hint="eastAsia"/>
+        </w:rPr>
+        <w:t>한글을 자모단위로 리스트로 분해합니다.</w:t>
+      </w:r>
+      <w:r>
+        <w:t xml:space="preserve"> Grouped</w:t>
+      </w:r>
+      <w:r>
+        <w:t>=</w:t>
+      </w:r>
+      <w:r>
+        <w:rPr>
+          <w:rFonts w:hint="eastAsia"/>
+        </w:rPr>
+        <w:t>t</w:t>
+      </w:r>
+      <w:r>
+        <w:t>rue</w:t>
+      </w:r>
+      <w:r>
+        <w:rPr>
+          <w:rFonts w:hint="eastAsia"/>
+        </w:rPr>
+        <w:t>로 지정되</w:t>
+      </w:r>
+      <w:r>
+        <w:rPr>
+          <w:rFonts w:hint="eastAsia"/>
+        </w:rPr>
+        <w:t>면 글자 단위로 리스트를 분해한 후 다시 각</w:t>
+      </w:r>
+      <w:r>
+        <w:rPr>
+          <w:rFonts w:hint="eastAsia"/>
+        </w:rPr>
+        <w:t xml:space="preserve"> 글자마다 자모단위로 분해하는 </w:t>
+      </w:r>
+      <w:r>
+        <w:t>2</w:t>
+      </w:r>
+      <w:r>
+        <w:rPr>
+          <w:rFonts w:hint="eastAsia"/>
+        </w:rPr>
+        <w:t>중 리스트로 표현됩니다.</w:t>
+      </w:r>
+    </w:p>
+    <w:p>
+      <w:pPr>
+        <w:pStyle w:val="a3"/>
+        <w:ind w:leftChars="0" w:left="1160" w:firstLine="40"/>
+      </w:pPr>
+      <w:r>
+        <w:rPr>
+          <w:rFonts w:hint="eastAsia"/>
+        </w:rPr>
+        <w:t>(예</w:t>
+      </w:r>
+      <w:r>
+        <w:t xml:space="preserve">: </w:t>
+      </w:r>
+      <w:r>
+        <w:rPr>
+          <w:rFonts w:hint="eastAsia"/>
+        </w:rPr>
+        <w:t xml:space="preserve">가상 </w:t>
+      </w:r>
+      <w:r>
+        <w:t>=&gt; (grouped</w:t>
+      </w:r>
+      <w:r>
+        <w:rPr>
+          <w:rFonts w:hint="eastAsia"/>
+        </w:rPr>
+        <w:t xml:space="preserve">가 거짓이면 </w:t>
+      </w:r>
+      <w:r>
+        <w:t>[‘</w:t>
+      </w:r>
+      <w:proofErr w:type="spellStart"/>
+      <w:r>
+        <w:rPr>
+          <w:rFonts w:hint="eastAsia"/>
+        </w:rPr>
+        <w:t>ㄱ</w:t>
+      </w:r>
+      <w:proofErr w:type="spellEnd"/>
+      <w:r>
+        <w:t>’,’</w:t>
+      </w:r>
+      <w:proofErr w:type="spellStart"/>
+      <w:r>
+        <w:rPr>
+          <w:rFonts w:hint="eastAsia"/>
+        </w:rPr>
+        <w:t>ㅏ</w:t>
+      </w:r>
+      <w:proofErr w:type="spellEnd"/>
+      <w:r>
+        <w:t>’,’</w:t>
+      </w:r>
+      <w:proofErr w:type="spellStart"/>
+      <w:r>
+        <w:rPr>
+          <w:rFonts w:hint="eastAsia"/>
+        </w:rPr>
+        <w:t>ㅅ</w:t>
+      </w:r>
+      <w:proofErr w:type="spellEnd"/>
+      <w:r>
+        <w:t>’,’</w:t>
+      </w:r>
+      <w:proofErr w:type="spellStart"/>
+      <w:r>
+        <w:rPr>
+          <w:rFonts w:hint="eastAsia"/>
+        </w:rPr>
+        <w:t>ㅏ</w:t>
+      </w:r>
+      <w:proofErr w:type="spellEnd"/>
+      <w:r>
+        <w:t>’,’</w:t>
+      </w:r>
+      <w:proofErr w:type="spellStart"/>
+      <w:r>
+        <w:rPr>
+          <w:rFonts w:hint="eastAsia"/>
+        </w:rPr>
+        <w:t>ㅇ</w:t>
+      </w:r>
+      <w:proofErr w:type="spellEnd"/>
+      <w:r>
+        <w:t xml:space="preserve">’], </w:t>
+      </w:r>
+      <w:r>
+        <w:rPr>
+          <w:rFonts w:hint="eastAsia"/>
+        </w:rPr>
+        <w:t xml:space="preserve">참이면 </w:t>
+      </w:r>
+      <w:r>
+        <w:t>[[‘</w:t>
+      </w:r>
+      <w:proofErr w:type="spellStart"/>
+      <w:r>
+        <w:rPr>
+          <w:rFonts w:hint="eastAsia"/>
+        </w:rPr>
+        <w:t>ㄱ</w:t>
+      </w:r>
+      <w:proofErr w:type="spellEnd"/>
+      <w:r>
+        <w:t>’</w:t>
+      </w:r>
+      <w:r>
+        <w:rPr>
+          <w:rFonts w:hint="eastAsia"/>
+        </w:rPr>
+        <w:t>,</w:t>
+      </w:r>
+      <w:r>
+        <w:t>’</w:t>
+      </w:r>
+      <w:proofErr w:type="spellStart"/>
+      <w:r>
+        <w:rPr>
+          <w:rFonts w:hint="eastAsia"/>
+        </w:rPr>
+        <w:t>ㅏ</w:t>
+      </w:r>
+      <w:proofErr w:type="spellEnd"/>
+      <w:r>
+        <w:t>’],[‘</w:t>
+      </w:r>
+      <w:proofErr w:type="spellStart"/>
+      <w:r>
+        <w:rPr>
+          <w:rFonts w:hint="eastAsia"/>
+        </w:rPr>
+        <w:t>ㅅ</w:t>
+      </w:r>
+      <w:proofErr w:type="spellEnd"/>
+      <w:r>
+        <w:t>’,’</w:t>
+      </w:r>
+      <w:proofErr w:type="spellStart"/>
+      <w:r>
+        <w:rPr>
+          <w:rFonts w:hint="eastAsia"/>
+        </w:rPr>
+        <w:t>ㅏ</w:t>
+      </w:r>
+      <w:proofErr w:type="spellEnd"/>
+      <w:r>
+        <w:t>’</w:t>
+      </w:r>
+      <w:r>
+        <w:rPr>
+          <w:rFonts w:hint="eastAsia"/>
+        </w:rPr>
+        <w:t>,</w:t>
+      </w:r>
+      <w:r>
+        <w:t>’</w:t>
+      </w:r>
+      <w:proofErr w:type="spellStart"/>
+      <w:r>
+        <w:rPr>
+          <w:rFonts w:hint="eastAsia"/>
+        </w:rPr>
+        <w:t>ㅇ</w:t>
+      </w:r>
+      <w:proofErr w:type="spellEnd"/>
+      <w:r>
+        <w:t>’]]</w:t>
+      </w:r>
+    </w:p>
+    <w:p>
+      <w:pPr>
+        <w:pStyle w:val="a3"/>
+        <w:numPr>
+          <w:ilvl w:val="1"/>
+          <w:numId w:val="9"/>
+        </w:numPr>
+        <w:ind w:leftChars="0"/>
+      </w:pPr>
+      <w:proofErr w:type="spellStart"/>
+      <w:r>
+        <w:rPr>
+          <w:rFonts w:hint="eastAsia"/>
+        </w:rPr>
+        <w:lastRenderedPageBreak/>
+        <w:t>H</w:t>
+      </w:r>
+      <w:r>
+        <w:t>angul.assemble</w:t>
+      </w:r>
+      <w:proofErr w:type="spellEnd"/>
+      <w:r>
+        <w:t>(</w:t>
+      </w:r>
+      <w:r>
+        <w:rPr>
+          <w:rFonts w:hint="eastAsia"/>
+        </w:rPr>
+        <w:t>l</w:t>
+      </w:r>
+      <w:r>
+        <w:t xml:space="preserve">ist) -&gt; </w:t>
+      </w:r>
+      <w:r>
+        <w:rPr>
+          <w:rFonts w:hint="eastAsia"/>
+        </w:rPr>
+        <w:t>자모단위로 분해된 리스트를 재조합해서 한글로 된</w:t>
+      </w:r>
+      <w:r>
+        <w:t xml:space="preserve"> </w:t>
+      </w:r>
+      <w:r>
+        <w:rPr>
+          <w:rFonts w:hint="eastAsia"/>
+        </w:rPr>
+        <w:t>문자열을 조합합니다.</w:t>
+      </w:r>
+      <w:r>
+        <w:t xml:space="preserve"> (</w:t>
+      </w:r>
+      <w:r>
+        <w:rPr>
+          <w:rFonts w:hint="eastAsia"/>
+        </w:rPr>
+        <w:t>예:</w:t>
+      </w:r>
+      <w:r>
+        <w:t xml:space="preserve"> [‘</w:t>
+      </w:r>
+      <w:proofErr w:type="spellStart"/>
+      <w:r>
+        <w:rPr>
+          <w:rFonts w:hint="eastAsia"/>
+        </w:rPr>
+        <w:t>ㄱ</w:t>
+      </w:r>
+      <w:proofErr w:type="spellEnd"/>
+      <w:r>
+        <w:t xml:space="preserve">’, </w:t>
+      </w:r>
+      <w:proofErr w:type="spellStart"/>
+      <w:r>
+        <w:rPr>
+          <w:rFonts w:hint="eastAsia"/>
+        </w:rPr>
+        <w:t>ㅏ</w:t>
+      </w:r>
+      <w:proofErr w:type="spellEnd"/>
+      <w:r>
+        <w:t>’, ’</w:t>
+      </w:r>
+      <w:proofErr w:type="spellStart"/>
+      <w:r>
+        <w:rPr>
+          <w:rFonts w:hint="eastAsia"/>
+        </w:rPr>
+        <w:t>ㄴ</w:t>
+      </w:r>
+      <w:proofErr w:type="spellEnd"/>
+      <w:r>
+        <w:t>’, ‘</w:t>
+      </w:r>
+      <w:proofErr w:type="spellStart"/>
+      <w:r>
+        <w:rPr>
+          <w:rFonts w:hint="eastAsia"/>
+        </w:rPr>
+        <w:t>ㅎ</w:t>
+      </w:r>
+      <w:proofErr w:type="spellEnd"/>
+      <w:r>
+        <w:t>’, ‘</w:t>
+      </w:r>
+      <w:proofErr w:type="spellStart"/>
+      <w:r>
+        <w:rPr>
+          <w:rFonts w:hint="eastAsia"/>
+        </w:rPr>
+        <w:t>ㅗ</w:t>
+      </w:r>
+      <w:proofErr w:type="spellEnd"/>
+      <w:r>
+        <w:t>’, ‘</w:t>
+      </w:r>
+      <w:proofErr w:type="spellStart"/>
+      <w:r>
+        <w:rPr>
+          <w:rFonts w:hint="eastAsia"/>
+        </w:rPr>
+        <w:t>ㅅ</w:t>
+      </w:r>
+      <w:proofErr w:type="spellEnd"/>
+      <w:r>
+        <w:t>’, ‘</w:t>
+      </w:r>
+      <w:proofErr w:type="spellStart"/>
+      <w:r>
+        <w:rPr>
+          <w:rFonts w:hint="eastAsia"/>
+        </w:rPr>
+        <w:t>ㅏ</w:t>
+      </w:r>
+      <w:proofErr w:type="spellEnd"/>
+      <w:r>
+        <w:t xml:space="preserve">’] =&gt; </w:t>
+      </w:r>
+      <w:r>
+        <w:rPr>
+          <w:rFonts w:hint="eastAsia"/>
+        </w:rPr>
+        <w:t>간호사)</w:t>
+      </w:r>
+    </w:p>
+    <w:p>
+      <w:pPr>
+        <w:pStyle w:val="a3"/>
+        <w:numPr>
+          <w:ilvl w:val="0"/>
+          <w:numId w:val="9"/>
+        </w:numPr>
+        <w:ind w:leftChars="0"/>
+      </w:pPr>
+      <w:r>
+        <w:t xml:space="preserve">HangulObject.js -&gt; </w:t>
+      </w:r>
+      <w:r>
+        <w:rPr>
+          <w:rFonts w:hint="eastAsia"/>
+        </w:rPr>
+        <w:t>U</w:t>
+      </w:r>
+      <w:r>
+        <w:t>tils.js</w:t>
+      </w:r>
+      <w:r>
+        <w:rPr>
+          <w:rFonts w:hint="eastAsia"/>
+        </w:rPr>
+        <w:t>와 t</w:t>
+      </w:r>
+      <w:r>
+        <w:t>etrapod.js</w:t>
+      </w:r>
+      <w:r>
+        <w:rPr>
+          <w:rFonts w:hint="eastAsia"/>
+        </w:rPr>
+        <w:t>에서 사용될 오브젝트를 모았습니다.</w:t>
+      </w:r>
+    </w:p>
+    <w:p>
+      <w:pPr>
+        <w:pStyle w:val="a3"/>
+        <w:numPr>
+          <w:ilvl w:val="0"/>
+          <w:numId w:val="9"/>
+        </w:numPr>
+        <w:ind w:leftChars="0"/>
+      </w:pPr>
+      <w:r>
+        <w:rPr>
+          <w:rFonts w:hint="eastAsia"/>
+        </w:rPr>
+        <w:t>O</w:t>
+      </w:r>
+      <w:r>
+        <w:t>bjectOperation.js -&gt; Java</w:t>
+      </w:r>
+      <w:r>
+        <w:rPr>
+          <w:rFonts w:hint="eastAsia"/>
+        </w:rPr>
+        <w:t>S</w:t>
+      </w:r>
+      <w:r>
+        <w:t>cript</w:t>
+      </w:r>
+      <w:r>
+        <w:rPr>
+          <w:rFonts w:hint="eastAsia"/>
+        </w:rPr>
+        <w:t xml:space="preserve">는 </w:t>
+      </w:r>
+      <w:r>
+        <w:t>Python</w:t>
+      </w:r>
+      <w:r>
+        <w:rPr>
+          <w:rFonts w:hint="eastAsia"/>
+        </w:rPr>
+        <w:t>에 비해 오브젝트의 포함관계를 판단하는 것이 어렵습니다.</w:t>
+      </w:r>
+      <w:r>
+        <w:t xml:space="preserve"> </w:t>
+      </w:r>
+      <w:r>
+        <w:rPr>
+          <w:rFonts w:hint="eastAsia"/>
+        </w:rPr>
+        <w:t>여기서는 자주 사용하는 오브젝트 비교 함수들을 제작해서 모았습니다.</w:t>
+      </w:r>
+    </w:p>
+    <w:p>
+      <w:pPr>
+        <w:pStyle w:val="a3"/>
+        <w:numPr>
+          <w:ilvl w:val="1"/>
+          <w:numId w:val="9"/>
+        </w:numPr>
+        <w:ind w:leftChars="0"/>
+      </w:pPr>
+      <w:proofErr w:type="spellStart"/>
+      <w:r>
+        <w:rPr>
+          <w:rFonts w:hint="eastAsia"/>
+        </w:rPr>
+        <w:t>o</w:t>
+      </w:r>
+      <w:r>
+        <w:t>bjectEqual</w:t>
+      </w:r>
+      <w:proofErr w:type="spellEnd"/>
+      <w:r>
+        <w:t>(</w:t>
+      </w:r>
+      <w:proofErr w:type="spellStart"/>
+      <w:r>
+        <w:t>a,b</w:t>
+      </w:r>
+      <w:proofErr w:type="spellEnd"/>
+      <w:r>
+        <w:t xml:space="preserve">) =&gt; </w:t>
+      </w:r>
+      <w:r>
+        <w:rPr>
+          <w:rFonts w:hint="eastAsia"/>
+        </w:rPr>
+        <w:t xml:space="preserve">두 오브젝트 </w:t>
+      </w:r>
+      <w:proofErr w:type="spellStart"/>
+      <w:r>
+        <w:t>a,b</w:t>
+      </w:r>
+      <w:proofErr w:type="spellEnd"/>
+      <w:r>
+        <w:t xml:space="preserve"> </w:t>
+      </w:r>
+      <w:r>
+        <w:rPr>
+          <w:rFonts w:hint="eastAsia"/>
+        </w:rPr>
+        <w:t xml:space="preserve">가 </w:t>
+      </w:r>
+      <w:proofErr w:type="spellStart"/>
+      <w:r>
+        <w:rPr>
+          <w:rFonts w:hint="eastAsia"/>
+        </w:rPr>
+        <w:t>같은지</w:t>
+      </w:r>
+      <w:proofErr w:type="spellEnd"/>
+      <w:r>
+        <w:rPr>
+          <w:rFonts w:hint="eastAsia"/>
+        </w:rPr>
+        <w:t xml:space="preserve"> 확인하는 함수</w:t>
+      </w:r>
+    </w:p>
+    <w:p>
+      <w:pPr>
+        <w:pStyle w:val="a3"/>
+        <w:numPr>
+          <w:ilvl w:val="1"/>
+          <w:numId w:val="9"/>
+        </w:numPr>
+        <w:ind w:leftChars="0"/>
+      </w:pPr>
+      <w:proofErr w:type="spellStart"/>
+      <w:r>
+        <w:rPr>
+          <w:rFonts w:hint="eastAsia"/>
+        </w:rPr>
+        <w:t>o</w:t>
+      </w:r>
+      <w:r>
+        <w:t>bjectInclude</w:t>
+      </w:r>
+      <w:proofErr w:type="spellEnd"/>
+      <w:r>
+        <w:t>(</w:t>
+      </w:r>
+      <w:proofErr w:type="spellStart"/>
+      <w:r>
+        <w:t>inc</w:t>
+      </w:r>
+      <w:proofErr w:type="spellEnd"/>
+      <w:r>
+        <w:t xml:space="preserve">, </w:t>
+      </w:r>
+      <w:proofErr w:type="spellStart"/>
+      <w:r>
+        <w:t>exc</w:t>
+      </w:r>
+      <w:proofErr w:type="spellEnd"/>
+      <w:r>
+        <w:t xml:space="preserve">, order=false) =&gt; </w:t>
+      </w:r>
+      <w:proofErr w:type="spellStart"/>
+      <w:r>
+        <w:rPr>
+          <w:rFonts w:hint="eastAsia"/>
+        </w:rPr>
+        <w:t>i</w:t>
+      </w:r>
+      <w:r>
+        <w:t>nc</w:t>
+      </w:r>
+      <w:proofErr w:type="spellEnd"/>
+      <w:r>
+        <w:t xml:space="preserve"> </w:t>
+      </w:r>
+      <w:r>
+        <w:rPr>
+          <w:rFonts w:hint="eastAsia"/>
+        </w:rPr>
+        <w:t>오브젝트가</w:t>
+      </w:r>
+      <w:r>
+        <w:t xml:space="preserve"> </w:t>
+      </w:r>
+      <w:proofErr w:type="spellStart"/>
+      <w:r>
+        <w:t>exc</w:t>
+      </w:r>
+      <w:proofErr w:type="spellEnd"/>
+      <w:r>
+        <w:t xml:space="preserve"> </w:t>
+      </w:r>
+      <w:r>
+        <w:rPr>
+          <w:rFonts w:hint="eastAsia"/>
+        </w:rPr>
+        <w:t>오브젝트 안에 들어가는지 확인하는 함수.</w:t>
+      </w:r>
+      <w:r>
+        <w:t xml:space="preserve"> Order </w:t>
+      </w:r>
+      <w:r>
+        <w:rPr>
+          <w:rFonts w:hint="eastAsia"/>
+        </w:rPr>
+        <w:t xml:space="preserve">옵션이 </w:t>
+      </w:r>
+      <w:r>
+        <w:t>tr</w:t>
+      </w:r>
+      <w:r>
+        <w:rPr>
+          <w:rFonts w:hint="eastAsia"/>
+        </w:rPr>
+        <w:t>u</w:t>
+      </w:r>
+      <w:r>
+        <w:t>e</w:t>
+      </w:r>
+      <w:r>
+        <w:rPr>
+          <w:rFonts w:hint="eastAsia"/>
+        </w:rPr>
+        <w:t>이면</w:t>
+      </w:r>
+      <w:r>
+        <w:t xml:space="preserve"> </w:t>
+      </w:r>
+      <w:proofErr w:type="spellStart"/>
+      <w:r>
+        <w:t>inc</w:t>
+      </w:r>
+      <w:proofErr w:type="spellEnd"/>
+      <w:r>
+        <w:t xml:space="preserve"> </w:t>
+      </w:r>
+      <w:r>
+        <w:rPr>
+          <w:rFonts w:hint="eastAsia"/>
+        </w:rPr>
+        <w:t xml:space="preserve">리스트의 순서도 </w:t>
+      </w:r>
+      <w:proofErr w:type="spellStart"/>
+      <w:r>
+        <w:t>exc</w:t>
+      </w:r>
+      <w:proofErr w:type="spellEnd"/>
+      <w:r>
+        <w:rPr>
+          <w:rFonts w:hint="eastAsia"/>
+        </w:rPr>
+        <w:t>가 보존하는지 여부도 확인합니다.</w:t>
+      </w:r>
+    </w:p>
+    <w:p>
+      <w:pPr>
+        <w:pStyle w:val="a3"/>
+        <w:numPr>
+          <w:ilvl w:val="1"/>
+          <w:numId w:val="9"/>
+        </w:numPr>
+        <w:ind w:leftChars="0"/>
+      </w:pPr>
+      <w:proofErr w:type="spellStart"/>
+      <w:r>
+        <w:t>removeMultiple</w:t>
+      </w:r>
+      <w:proofErr w:type="spellEnd"/>
+      <w:r>
+        <w:t xml:space="preserve">(list) =&gt; </w:t>
+      </w:r>
+      <w:r>
+        <w:rPr>
+          <w:rFonts w:hint="eastAsia"/>
+        </w:rPr>
+        <w:t>리스트 상의 중복 원소를 제거합니다.</w:t>
+      </w:r>
+      <w:r>
+        <w:t xml:space="preserve"> </w:t>
+      </w:r>
+      <w:r>
+        <w:rPr>
+          <w:rFonts w:hint="eastAsia"/>
+        </w:rPr>
+        <w:t>순서를 보존합니다.</w:t>
+      </w:r>
+    </w:p>
+    <w:p>
+      <w:pPr>
+        <w:pStyle w:val="a3"/>
+        <w:numPr>
+          <w:ilvl w:val="1"/>
+          <w:numId w:val="9"/>
+        </w:numPr>
+        <w:ind w:leftChars="0"/>
+      </w:pPr>
+      <w:proofErr w:type="spellStart"/>
+      <w:r>
+        <w:rPr>
+          <w:rFonts w:hint="eastAsia"/>
+        </w:rPr>
+        <w:t>j</w:t>
+      </w:r>
+      <w:r>
+        <w:t>oinMap</w:t>
+      </w:r>
+      <w:proofErr w:type="spellEnd"/>
+      <w:r>
+        <w:t xml:space="preserve">(lix, </w:t>
+      </w:r>
+      <w:proofErr w:type="spellStart"/>
+      <w:r>
+        <w:t>func</w:t>
+      </w:r>
+      <w:proofErr w:type="spellEnd"/>
+      <w:r>
+        <w:t xml:space="preserve">) =&gt; </w:t>
+      </w:r>
+      <w:r>
+        <w:rPr>
+          <w:rFonts w:hint="eastAsia"/>
+        </w:rPr>
+        <w:t xml:space="preserve">오브젝트/리스트와 </w:t>
+      </w:r>
+      <w:proofErr w:type="spellStart"/>
+      <w:r>
+        <w:rPr>
+          <w:rFonts w:hint="eastAsia"/>
+        </w:rPr>
+        <w:t>콜백을</w:t>
+      </w:r>
+      <w:proofErr w:type="spellEnd"/>
+      <w:r>
+        <w:rPr>
+          <w:rFonts w:hint="eastAsia"/>
+        </w:rPr>
+        <w:t xml:space="preserve"> 합성할 때 사용하는 함수입니다.</w:t>
+      </w:r>
+      <w:r>
+        <w:t xml:space="preserve"> </w:t>
+      </w:r>
+    </w:p>
+    <w:p>
+      <w:pPr>
+        <w:pStyle w:val="a3"/>
+        <w:numPr>
+          <w:ilvl w:val="1"/>
+          <w:numId w:val="9"/>
+        </w:numPr>
+        <w:ind w:leftChars="0"/>
+      </w:pPr>
+      <w:proofErr w:type="spellStart"/>
+      <w:r>
+        <w:rPr>
+          <w:rFonts w:hint="eastAsia"/>
+        </w:rPr>
+        <w:t>a</w:t>
+      </w:r>
+      <w:r>
+        <w:t>ddList</w:t>
+      </w:r>
+      <w:proofErr w:type="spellEnd"/>
+      <w:r>
+        <w:t xml:space="preserve"> (…List) =&gt;</w:t>
+      </w:r>
+      <w:r>
+        <w:rPr>
+          <w:rFonts w:hint="eastAsia"/>
+        </w:rPr>
+        <w:t>리스트의 원소를 더합니다.</w:t>
+      </w:r>
+      <w:r>
+        <w:t xml:space="preserve"> </w:t>
+      </w:r>
+      <w:r>
+        <w:rPr>
+          <w:rFonts w:hint="eastAsia"/>
+        </w:rPr>
+        <w:t>각 리스트는 (원소1</w:t>
+      </w:r>
+      <w:r>
+        <w:t>,</w:t>
+      </w:r>
+      <w:r>
+        <w:rPr>
+          <w:rFonts w:hint="eastAsia"/>
+        </w:rPr>
+        <w:t>원소2</w:t>
+      </w:r>
+      <w:r>
+        <w:t xml:space="preserve">,…) </w:t>
+      </w:r>
+      <w:r>
+        <w:rPr>
+          <w:rFonts w:hint="eastAsia"/>
+        </w:rPr>
+        <w:t xml:space="preserve">형태로 원소를 </w:t>
+      </w:r>
+      <w:proofErr w:type="spellStart"/>
+      <w:r>
+        <w:rPr>
+          <w:rFonts w:hint="eastAsia"/>
+        </w:rPr>
+        <w:t>풀어써서</w:t>
+      </w:r>
+      <w:proofErr w:type="spellEnd"/>
+      <w:r>
+        <w:rPr>
+          <w:rFonts w:hint="eastAsia"/>
+        </w:rPr>
+        <w:t xml:space="preserve"> 입력하거나 </w:t>
+      </w:r>
+      <w:r>
+        <w:t>…</w:t>
+      </w:r>
+      <w:r>
+        <w:rPr>
+          <w:rFonts w:hint="eastAsia"/>
+        </w:rPr>
+        <w:t xml:space="preserve">기호를 이용해서 리스트를 </w:t>
+      </w:r>
+      <w:proofErr w:type="spellStart"/>
+      <w:r>
+        <w:rPr>
+          <w:rFonts w:hint="eastAsia"/>
+        </w:rPr>
+        <w:t>풀어써서</w:t>
+      </w:r>
+      <w:proofErr w:type="spellEnd"/>
+      <w:r>
+        <w:rPr>
+          <w:rFonts w:hint="eastAsia"/>
+        </w:rPr>
+        <w:t xml:space="preserve"> 입력합니다.</w:t>
+      </w:r>
+      <w:r>
+        <w:t xml:space="preserve"> </w:t>
+      </w:r>
+      <w:r>
+        <w:rPr>
+          <w:rFonts w:hint="eastAsia"/>
+        </w:rPr>
+        <w:t>원소가 숫자면 값을,</w:t>
+      </w:r>
+      <w:r>
+        <w:t xml:space="preserve"> </w:t>
+      </w:r>
+      <w:r>
+        <w:rPr>
+          <w:rFonts w:hint="eastAsia"/>
+        </w:rPr>
+        <w:t>문자면 문자열을 연결하고,</w:t>
+      </w:r>
+      <w:r>
+        <w:t xml:space="preserve"> </w:t>
+      </w:r>
+      <w:r>
+        <w:rPr>
+          <w:rFonts w:hint="eastAsia"/>
+        </w:rPr>
+        <w:t xml:space="preserve">리스트면 </w:t>
+      </w:r>
+      <w:proofErr w:type="spellStart"/>
+      <w:r>
+        <w:rPr>
+          <w:rFonts w:hint="eastAsia"/>
+        </w:rPr>
+        <w:t>c</w:t>
+      </w:r>
+      <w:r>
+        <w:t>oncat</w:t>
+      </w:r>
+      <w:proofErr w:type="spellEnd"/>
+      <w:r>
+        <w:rPr>
+          <w:rFonts w:hint="eastAsia"/>
+        </w:rPr>
+        <w:t>함수를 이용해 뒤에 원소가 추가된 형태로 값을 출력합니다.</w:t>
+      </w:r>
+    </w:p>
+    <w:p>
+      <w:pPr>
+        <w:pStyle w:val="a3"/>
+        <w:numPr>
+          <w:ilvl w:val="1"/>
+          <w:numId w:val="9"/>
+        </w:numPr>
+        <w:ind w:leftChars="0"/>
+      </w:pPr>
+      <w:proofErr w:type="spellStart"/>
+      <w:r>
+        <w:rPr>
+          <w:rFonts w:hint="eastAsia"/>
+        </w:rPr>
+        <w:t>p</w:t>
+      </w:r>
+      <w:r>
+        <w:t>roductList</w:t>
+      </w:r>
+      <w:proofErr w:type="spellEnd"/>
+      <w:r>
+        <w:t>(</w:t>
+      </w:r>
+      <w:r>
+        <w:t>…l</w:t>
+      </w:r>
+      <w:r>
+        <w:t xml:space="preserve">ist) =&gt; </w:t>
+      </w:r>
+      <w:proofErr w:type="spellStart"/>
+      <w:r>
+        <w:rPr>
+          <w:rFonts w:hint="eastAsia"/>
+        </w:rPr>
+        <w:t>입력값은</w:t>
+      </w:r>
+      <w:proofErr w:type="spellEnd"/>
+      <w:r>
+        <w:t xml:space="preserve"> </w:t>
+      </w:r>
+      <w:r>
+        <w:rPr>
+          <w:rFonts w:hint="eastAsia"/>
+        </w:rPr>
+        <w:t>리스트</w:t>
+      </w:r>
+      <w:r>
+        <w:t xml:space="preserve"> </w:t>
+      </w:r>
+      <w:r>
+        <w:rPr>
+          <w:rFonts w:hint="eastAsia"/>
+        </w:rPr>
+        <w:t>원소들이며</w:t>
+      </w:r>
+      <w:r>
+        <w:rPr>
+          <w:rFonts w:hint="eastAsia"/>
+        </w:rPr>
+        <w:t>,</w:t>
+      </w:r>
+      <w:r>
+        <w:t xml:space="preserve"> </w:t>
+      </w:r>
+      <w:r>
+        <w:rPr>
+          <w:rFonts w:hint="eastAsia"/>
+        </w:rPr>
+        <w:t xml:space="preserve">리스트의 </w:t>
+      </w:r>
+      <w:proofErr w:type="spellStart"/>
+      <w:r>
+        <w:rPr>
+          <w:rFonts w:hint="eastAsia"/>
+        </w:rPr>
+        <w:t>카테시안</w:t>
+      </w:r>
+      <w:proofErr w:type="spellEnd"/>
+      <w:r>
+        <w:rPr>
+          <w:rFonts w:hint="eastAsia"/>
+        </w:rPr>
+        <w:t xml:space="preserve"> 곱을 유도할 때 사용됩니다.</w:t>
+      </w:r>
+      <w:r>
+        <w:t xml:space="preserve"> </w:t>
+      </w:r>
+      <w:r>
+        <w:rPr>
+          <w:rFonts w:hint="eastAsia"/>
+        </w:rPr>
+        <w:t xml:space="preserve">예를 들면 </w:t>
+      </w:r>
+      <w:proofErr w:type="spellStart"/>
+      <w:r>
+        <w:t>productList</w:t>
+      </w:r>
+      <w:proofErr w:type="spellEnd"/>
+      <w:r>
+        <w:t>(</w:t>
+      </w:r>
+      <w:r>
+        <w:t>[1,2,3],[4,5,6],[7,8</w:t>
+      </w:r>
+      <w:r>
+        <w:t>])</w:t>
+      </w:r>
+      <w:r>
+        <w:rPr>
+          <w:rFonts w:hint="eastAsia"/>
+        </w:rPr>
+        <w:t xml:space="preserve">로 입력할 경우 첫 번째 리스트에서 원소 </w:t>
+      </w:r>
+      <w:r>
+        <w:t>1</w:t>
+      </w:r>
+      <w:r>
+        <w:rPr>
+          <w:rFonts w:hint="eastAsia"/>
+        </w:rPr>
+        <w:t>개,</w:t>
+      </w:r>
+      <w:r>
+        <w:t xml:space="preserve"> </w:t>
+      </w:r>
+      <w:r>
+        <w:rPr>
+          <w:rFonts w:hint="eastAsia"/>
+        </w:rPr>
+        <w:t xml:space="preserve">두 번째 리스트에서 원소 </w:t>
+      </w:r>
+      <w:r>
+        <w:t>1</w:t>
+      </w:r>
+      <w:r>
+        <w:rPr>
+          <w:rFonts w:hint="eastAsia"/>
+        </w:rPr>
+        <w:t>개,</w:t>
+      </w:r>
+      <w:r>
+        <w:t xml:space="preserve"> </w:t>
+      </w:r>
+      <w:r>
+        <w:rPr>
+          <w:rFonts w:hint="eastAsia"/>
+        </w:rPr>
+        <w:t xml:space="preserve">세 번째 리스트에서 원소 </w:t>
+      </w:r>
+      <w:r>
+        <w:t>1</w:t>
+      </w:r>
+      <w:r>
+        <w:rPr>
+          <w:rFonts w:hint="eastAsia"/>
+        </w:rPr>
+        <w:t xml:space="preserve">개를 뽑은 결과인 </w:t>
+      </w:r>
+      <w:r>
+        <w:t xml:space="preserve">[[1,4,7], [1,4,8], [1,5,7], …] </w:t>
+      </w:r>
+      <w:r>
+        <w:rPr>
+          <w:rFonts w:hint="eastAsia"/>
+        </w:rPr>
+        <w:t>형식으로 결과가 출력됩니다.</w:t>
+      </w:r>
+      <w:r>
+        <w:t xml:space="preserve"> </w:t>
+      </w:r>
+    </w:p>
+    <w:p>
+      <w:pPr>
+        <w:pStyle w:val="a3"/>
+        <w:numPr>
+          <w:ilvl w:val="1"/>
+          <w:numId w:val="9"/>
+        </w:numPr>
+        <w:ind w:leftChars="0"/>
+      </w:pPr>
+      <w:proofErr w:type="spellStart"/>
+      <w:r>
+        <w:rPr>
+          <w:rFonts w:hint="eastAsia"/>
+        </w:rPr>
+        <w:t>o</w:t>
+      </w:r>
+      <w:r>
+        <w:t>bjectIn</w:t>
+      </w:r>
+      <w:proofErr w:type="spellEnd"/>
+      <w:r>
+        <w:t>(</w:t>
+      </w:r>
+      <w:proofErr w:type="spellStart"/>
+      <w:r>
+        <w:t>elem</w:t>
+      </w:r>
+      <w:proofErr w:type="spellEnd"/>
+      <w:r>
+        <w:t xml:space="preserve">, object) =&gt; </w:t>
+      </w:r>
+      <w:proofErr w:type="spellStart"/>
+      <w:r>
+        <w:t>elem</w:t>
+      </w:r>
+      <w:proofErr w:type="spellEnd"/>
+      <w:r>
+        <w:t xml:space="preserve"> </w:t>
+      </w:r>
+      <w:r>
+        <w:rPr>
+          <w:rFonts w:hint="eastAsia"/>
+        </w:rPr>
+        <w:t xml:space="preserve">오브젝트가 </w:t>
+      </w:r>
+      <w:r>
+        <w:t xml:space="preserve">object </w:t>
+      </w:r>
+      <w:r>
+        <w:rPr>
+          <w:rFonts w:hint="eastAsia"/>
+        </w:rPr>
+        <w:t>오브젝트의 원소인지 판단하는 함수입니다.</w:t>
+      </w:r>
+    </w:p>
+    <w:p>
+      <w:pPr>
+        <w:pStyle w:val="a3"/>
+        <w:numPr>
+          <w:ilvl w:val="1"/>
+          <w:numId w:val="9"/>
+        </w:numPr>
+        <w:ind w:leftChars="0"/>
+      </w:pPr>
+      <w:proofErr w:type="spellStart"/>
+      <w:r>
+        <w:rPr>
+          <w:rFonts w:hint="eastAsia"/>
+        </w:rPr>
+        <w:t>l</w:t>
+      </w:r>
+      <w:r>
+        <w:t>istUnion</w:t>
+      </w:r>
+      <w:proofErr w:type="spellEnd"/>
+      <w:r>
+        <w:t xml:space="preserve">(…List) =&gt; </w:t>
+      </w:r>
+      <w:r>
+        <w:rPr>
+          <w:rFonts w:hint="eastAsia"/>
+        </w:rPr>
+        <w:t xml:space="preserve">리스트들을 </w:t>
+      </w:r>
+      <w:proofErr w:type="spellStart"/>
+      <w:r>
+        <w:rPr>
+          <w:rFonts w:hint="eastAsia"/>
+        </w:rPr>
+        <w:t>입력값으로</w:t>
+      </w:r>
+      <w:proofErr w:type="spellEnd"/>
+      <w:r>
+        <w:rPr>
+          <w:rFonts w:hint="eastAsia"/>
+        </w:rPr>
+        <w:t xml:space="preserve"> 한 다음에 합집합을 구할 때 사용하는 함수입니다.</w:t>
+      </w:r>
+      <w:r>
+        <w:t xml:space="preserve"> </w:t>
+      </w:r>
+      <w:r>
+        <w:rPr>
+          <w:rFonts w:hint="eastAsia"/>
+        </w:rPr>
+        <w:t xml:space="preserve">입력할 때에는 </w:t>
+      </w:r>
+      <w:r>
+        <w:t>(</w:t>
+      </w:r>
+      <w:r>
+        <w:rPr>
+          <w:rFonts w:hint="eastAsia"/>
+        </w:rPr>
+        <w:t>리스트1</w:t>
+      </w:r>
+      <w:r>
+        <w:t xml:space="preserve">, </w:t>
+      </w:r>
+      <w:r>
+        <w:rPr>
+          <w:rFonts w:hint="eastAsia"/>
+        </w:rPr>
+        <w:t>리스트2</w:t>
+      </w:r>
+      <w:r>
+        <w:t xml:space="preserve">, …) </w:t>
+      </w:r>
+      <w:r>
+        <w:rPr>
+          <w:rFonts w:hint="eastAsia"/>
+        </w:rPr>
+        <w:t xml:space="preserve">형태로 합집합을 구할 리스트들을 </w:t>
+      </w:r>
+      <w:proofErr w:type="spellStart"/>
+      <w:r>
+        <w:rPr>
+          <w:rFonts w:hint="eastAsia"/>
+        </w:rPr>
+        <w:t>풀어쓰거나</w:t>
+      </w:r>
+      <w:proofErr w:type="spellEnd"/>
+      <w:r>
+        <w:rPr>
+          <w:rFonts w:hint="eastAsia"/>
+        </w:rPr>
+        <w:t xml:space="preserve"> 단일 리스트일 경우 </w:t>
+      </w:r>
+      <w:r>
+        <w:t>…</w:t>
+      </w:r>
+      <w:r>
+        <w:rPr>
+          <w:rFonts w:hint="eastAsia"/>
+        </w:rPr>
+        <w:t xml:space="preserve">기호를 추가해서 원소를 </w:t>
+      </w:r>
+      <w:proofErr w:type="spellStart"/>
+      <w:r>
+        <w:rPr>
+          <w:rFonts w:hint="eastAsia"/>
+        </w:rPr>
+        <w:t>풀어쓰는</w:t>
+      </w:r>
+      <w:proofErr w:type="spellEnd"/>
+      <w:r>
+        <w:rPr>
+          <w:rFonts w:hint="eastAsia"/>
+        </w:rPr>
+        <w:t xml:space="preserve"> 형식으로 처리하면 됩니다.</w:t>
+      </w:r>
+    </w:p>
+    <w:p>
+      <w:pPr>
+        <w:pStyle w:val="a3"/>
+        <w:numPr>
+          <w:ilvl w:val="1"/>
+          <w:numId w:val="9"/>
+        </w:numPr>
+        <w:ind w:leftChars="0"/>
+      </w:pPr>
+      <w:proofErr w:type="spellStart"/>
+      <w:r>
+        <w:rPr>
+          <w:rFonts w:hint="eastAsia"/>
+        </w:rPr>
+        <w:t>l</w:t>
+      </w:r>
+      <w:r>
+        <w:t>istIntersection</w:t>
+      </w:r>
+      <w:proofErr w:type="spellEnd"/>
+      <w:r>
+        <w:t xml:space="preserve">(…list) =&gt; </w:t>
+      </w:r>
+      <w:r>
+        <w:rPr>
+          <w:rFonts w:hint="eastAsia"/>
+        </w:rPr>
+        <w:t xml:space="preserve">리스트들을 </w:t>
+      </w:r>
+      <w:proofErr w:type="spellStart"/>
+      <w:r>
+        <w:rPr>
+          <w:rFonts w:hint="eastAsia"/>
+        </w:rPr>
+        <w:t>입력값으로</w:t>
+      </w:r>
+      <w:proofErr w:type="spellEnd"/>
+      <w:r>
+        <w:rPr>
+          <w:rFonts w:hint="eastAsia"/>
+        </w:rPr>
+        <w:t xml:space="preserve"> 한 뒤에 교집합을 구할 때 사용하는 함수입니다.</w:t>
+      </w:r>
+      <w:r>
+        <w:t xml:space="preserve"> </w:t>
+      </w:r>
+      <w:r>
+        <w:rPr>
+          <w:rFonts w:hint="eastAsia"/>
+        </w:rPr>
+        <w:t xml:space="preserve">입력할 때에는 </w:t>
+      </w:r>
+      <w:r>
+        <w:t>(</w:t>
+      </w:r>
+      <w:r>
+        <w:rPr>
+          <w:rFonts w:hint="eastAsia"/>
+        </w:rPr>
+        <w:t>리스트1</w:t>
+      </w:r>
+      <w:r>
+        <w:t xml:space="preserve">, </w:t>
+      </w:r>
+      <w:r>
+        <w:rPr>
+          <w:rFonts w:hint="eastAsia"/>
+        </w:rPr>
+        <w:t>리스트2</w:t>
+      </w:r>
+      <w:r>
+        <w:t xml:space="preserve">, …) </w:t>
+      </w:r>
+      <w:r>
+        <w:rPr>
+          <w:rFonts w:hint="eastAsia"/>
+        </w:rPr>
+        <w:t xml:space="preserve">형태로 합집합을 구할 리스트들을 </w:t>
+      </w:r>
+      <w:proofErr w:type="spellStart"/>
+      <w:r>
+        <w:rPr>
+          <w:rFonts w:hint="eastAsia"/>
+        </w:rPr>
+        <w:t>풀어쓰</w:t>
+      </w:r>
+      <w:r>
+        <w:rPr>
+          <w:rFonts w:hint="eastAsia"/>
+        </w:rPr>
+        <w:t>거나</w:t>
+      </w:r>
+      <w:proofErr w:type="spellEnd"/>
+      <w:r>
+        <w:rPr>
+          <w:rFonts w:hint="eastAsia"/>
+        </w:rPr>
+        <w:t xml:space="preserve"> 단일 리스트일 경우 </w:t>
+      </w:r>
+      <w:r>
+        <w:t>…</w:t>
+      </w:r>
+      <w:r>
+        <w:rPr>
+          <w:rFonts w:hint="eastAsia"/>
+        </w:rPr>
+        <w:t xml:space="preserve">기호를 추가해서 원소를 </w:t>
+      </w:r>
+      <w:proofErr w:type="spellStart"/>
+      <w:r>
+        <w:rPr>
+          <w:rFonts w:hint="eastAsia"/>
+        </w:rPr>
+        <w:t>풀어쓰는</w:t>
+      </w:r>
+      <w:proofErr w:type="spellEnd"/>
+      <w:r>
+        <w:rPr>
+          <w:rFonts w:hint="eastAsia"/>
+        </w:rPr>
+        <w:t xml:space="preserve"> 형식으로 처리하면</w:t>
+      </w:r>
+      <w:r>
+        <w:rPr>
+          <w:rFonts w:hint="eastAsia"/>
+        </w:rPr>
+        <w:t xml:space="preserve"> 됩니다.</w:t>
+      </w:r>
+    </w:p>
+    <w:p>
+      <w:pPr>
+        <w:pStyle w:val="a3"/>
+        <w:numPr>
+          <w:ilvl w:val="0"/>
+          <w:numId w:val="9"/>
+        </w:numPr>
+        <w:ind w:leftChars="0"/>
+      </w:pPr>
+      <w:r>
+        <w:rPr>
+          <w:rFonts w:hint="eastAsia"/>
+        </w:rPr>
+        <w:t>U</w:t>
+      </w:r>
+      <w:r>
+        <w:t xml:space="preserve">tils.js – </w:t>
+      </w:r>
+      <w:r>
+        <w:rPr>
+          <w:rFonts w:hint="eastAsia"/>
+        </w:rPr>
+        <w:t>t</w:t>
+      </w:r>
+      <w:r>
+        <w:t>etrapod.js</w:t>
+      </w:r>
+      <w:r>
+        <w:rPr>
+          <w:rFonts w:hint="eastAsia"/>
+        </w:rPr>
+        <w:t>에서 다용도로 사용하는 유틸리티 함수들을 정리한 오브젝트입니다.</w:t>
+      </w:r>
+      <w:r>
+        <w:t xml:space="preserve"> </w:t>
+      </w:r>
+      <w:r>
+        <w:rPr>
+          <w:rFonts w:hint="eastAsia"/>
+        </w:rPr>
+        <w:t xml:space="preserve">편의상 </w:t>
+      </w:r>
+      <w:r>
+        <w:t>HangulObjects.js</w:t>
+      </w:r>
+      <w:r>
+        <w:rPr>
+          <w:rFonts w:hint="eastAsia"/>
+        </w:rPr>
+        <w:t>의 오브젝트들과 O</w:t>
+      </w:r>
+      <w:r>
+        <w:t>bjectOperation.js</w:t>
+      </w:r>
+      <w:r>
+        <w:rPr>
+          <w:rFonts w:hint="eastAsia"/>
+        </w:rPr>
+        <w:t xml:space="preserve">의 모든 함수들을 </w:t>
+      </w:r>
+      <w:r>
+        <w:t xml:space="preserve">Utils </w:t>
+      </w:r>
+      <w:r>
+        <w:rPr>
+          <w:rFonts w:hint="eastAsia"/>
+        </w:rPr>
+        <w:t>오브</w:t>
+      </w:r>
+      <w:r>
+        <w:rPr>
+          <w:rFonts w:hint="eastAsia"/>
+        </w:rPr>
+        <w:lastRenderedPageBreak/>
+        <w:t>젝트의 하위 함수 형태로 사용할 수 있게 디자인됐습니다.</w:t>
+      </w:r>
+    </w:p>
+    <w:p>
+      <w:pPr>
+        <w:pStyle w:val="a3"/>
+        <w:numPr>
+          <w:ilvl w:val="1"/>
+          <w:numId w:val="9"/>
+        </w:numPr>
+        <w:ind w:leftChars="0"/>
+      </w:pPr>
+      <w:proofErr w:type="spellStart"/>
+      <w:r>
+        <w:rPr>
+          <w:rFonts w:hint="eastAsia"/>
+        </w:rPr>
+        <w:t>r</w:t>
+      </w:r>
+      <w:r>
+        <w:t>eplaceAll</w:t>
+      </w:r>
+      <w:proofErr w:type="spellEnd"/>
+      <w:r>
+        <w:t xml:space="preserve">(message, search, replace) =&gt; </w:t>
+      </w:r>
+      <w:r>
+        <w:rPr>
+          <w:rFonts w:hint="eastAsia"/>
+        </w:rPr>
+        <w:t>메시지의 s</w:t>
+      </w:r>
+      <w:r>
+        <w:t>earch</w:t>
+      </w:r>
+      <w:r>
+        <w:rPr>
+          <w:rFonts w:hint="eastAsia"/>
+        </w:rPr>
+        <w:t xml:space="preserve">로 된 정규표현식 패턴을 찾아서 </w:t>
+      </w:r>
+      <w:r>
+        <w:t>replace</w:t>
+      </w:r>
+      <w:r>
+        <w:rPr>
+          <w:rFonts w:hint="eastAsia"/>
+        </w:rPr>
+        <w:t>로 바꿔주는 함수입니다.</w:t>
+      </w:r>
+      <w:r>
+        <w:t xml:space="preserve"> </w:t>
+      </w:r>
+    </w:p>
+    <w:p>
+      <w:pPr>
+        <w:pStyle w:val="a3"/>
+        <w:numPr>
+          <w:ilvl w:val="1"/>
+          <w:numId w:val="9"/>
+        </w:numPr>
+        <w:ind w:leftChars="0"/>
+        <w:rPr>
+          <w:rFonts w:hint="eastAsia"/>
+        </w:rPr>
+      </w:pPr>
+      <w:proofErr w:type="spellStart"/>
+      <w:r>
+        <w:rPr>
+          <w:rFonts w:hint="eastAsia"/>
+        </w:rPr>
+        <w:t>g</w:t>
+      </w:r>
+      <w:r>
+        <w:t>etPositionAll</w:t>
+      </w:r>
+      <w:proofErr w:type="spellEnd"/>
+      <w:r>
+        <w:t xml:space="preserve">(message, search </w:t>
+      </w:r>
+      <w:proofErr w:type="spellStart"/>
+      <w:r>
+        <w:t>isString</w:t>
+      </w:r>
+      <w:proofErr w:type="spellEnd"/>
+      <w:r>
+        <w:t xml:space="preserve">=true) =&gt; </w:t>
+      </w:r>
+    </w:p>
+    <w:p>
       <w:r>
         <w:rPr>
           <w:rFonts w:hint="eastAsia"/>
@@ -792,6 +2460,56 @@
 </w:document>
 </file>
 
+<file path=word/endnotes.xml><?xml version="1.0" encoding="utf-8"?>
+<w:endnotes xmlns:wpc="http://schemas.microsoft.com/office/word/2010/wordprocessingCanvas" xmlns:cx="http://schemas.microsoft.com/office/drawing/2014/chartex" xmlns:cx1="http://schemas.microsoft.com/office/drawing/2015/9/8/chartex" xmlns:cx2="http://schemas.microsoft.com/office/drawing/2015/10/21/chartex" xmlns:cx3="http://schemas.microsoft.com/office/drawing/2016/5/9/chartex" xmlns:cx4="http://schemas.microsoft.com/office/drawing/2016/5/10/chartex" xmlns:cx5="http://schemas.microsoft.com/office/drawing/2016/5/11/chartex" xmlns:cx6="http://schemas.microsoft.com/office/drawing/2016/5/12/chartex" xmlns:cx7="http://schemas.microsoft.com/office/drawing/2016/5/13/chartex" xmlns:cx8="http://schemas.microsoft.com/office/drawing/2016/5/14/chartex" xmlns:mc="http://schemas.openxmlformats.org/markup-compatibility/2006" xmlns:aink="http://schemas.microsoft.com/office/drawing/2016/ink" xmlns:am3d="http://schemas.microsoft.com/office/drawing/2017/model3d" xmlns:o="urn:schemas-microsoft-com:office:office" xmlns:oel="http://schemas.microsoft.com/office/2019/extlst" xmlns:r="http://schemas.openxmlformats.org/officeDocument/2006/relationships" xmlns:m="http://schemas.openxmlformats.org/officeDocument/2006/math" xmlns:v="urn:schemas-microsoft-com:vml" xmlns:wp14="http://schemas.microsoft.com/office/word/2010/wordprocessingDrawing" xmlns:wp="http://schemas.openxmlformats.org/drawingml/2006/wordprocessingDrawing" xmlns:w10="urn:schemas-microsoft-com:office:word" xmlns:w="http://schemas.openxmlformats.org/wordprocessingml/2006/main" xmlns:w14="http://schemas.microsoft.com/office/word/2010/wordml" xmlns:w15="http://schemas.microsoft.com/office/word/2012/wordml" xmlns:w16cex="http://schemas.microsoft.com/office/word/2018/wordml/cex" xmlns:w16cid="http://schemas.microsoft.com/office/word/2016/wordml/cid" xmlns:w16="http://schemas.microsoft.com/office/word/2018/wordml" xmlns:w16sdtdh="http://schemas.microsoft.com/office/word/2020/wordml/sdtdatahash" xmlns:w16se="http://schemas.microsoft.com/office/word/2015/wordml/symex" xmlns:wpg="http://schemas.microsoft.com/office/word/2010/wordprocessingGroup" xmlns:wpi="http://schemas.microsoft.com/office/word/2010/wordprocessingInk" xmlns:wne="http://schemas.microsoft.com/office/word/2006/wordml" xmlns:wps="http://schemas.microsoft.com/office/word/2010/wordprocessingShape" mc:Ignorable="w14 w15 w16se w16cid w16 w16cex w16sdtdh wp14">
+  <w:endnote w:type="separator" w:id="-1">
+    <w:p>
+      <w:pPr>
+        <w:spacing w:after="0" w:line="240" w:lineRule="auto"/>
+      </w:pPr>
+      <w:r>
+        <w:separator/>
+      </w:r>
+    </w:p>
+  </w:endnote>
+  <w:endnote w:type="continuationSeparator" w:id="0">
+    <w:p>
+      <w:pPr>
+        <w:spacing w:after="0" w:line="240" w:lineRule="auto"/>
+      </w:pPr>
+      <w:r>
+        <w:continuationSeparator/>
+      </w:r>
+    </w:p>
+  </w:endnote>
+</w:endnotes>
+</file>
+
+<file path=word/footnotes.xml><?xml version="1.0" encoding="utf-8"?>
+<w:footnotes xmlns:wpc="http://schemas.microsoft.com/office/word/2010/wordprocessingCanvas" xmlns:cx="http://schemas.microsoft.com/office/drawing/2014/chartex" xmlns:cx1="http://schemas.microsoft.com/office/drawing/2015/9/8/chartex" xmlns:cx2="http://schemas.microsoft.com/office/drawing/2015/10/21/chartex" xmlns:cx3="http://schemas.microsoft.com/office/drawing/2016/5/9/chartex" xmlns:cx4="http://schemas.microsoft.com/office/drawing/2016/5/10/chartex" xmlns:cx5="http://schemas.microsoft.com/office/drawing/2016/5/11/chartex" xmlns:cx6="http://schemas.microsoft.com/office/drawing/2016/5/12/chartex" xmlns:cx7="http://schemas.microsoft.com/office/drawing/2016/5/13/chartex" xmlns:cx8="http://schemas.microsoft.com/office/drawing/2016/5/14/chartex" xmlns:mc="http://schemas.openxmlformats.org/markup-compatibility/2006" xmlns:aink="http://schemas.microsoft.com/office/drawing/2016/ink" xmlns:am3d="http://schemas.microsoft.com/office/drawing/2017/model3d" xmlns:o="urn:schemas-microsoft-com:office:office" xmlns:oel="http://schemas.microsoft.com/office/2019/extlst" xmlns:r="http://schemas.openxmlformats.org/officeDocument/2006/relationships" xmlns:m="http://schemas.openxmlformats.org/officeDocument/2006/math" xmlns:v="urn:schemas-microsoft-com:vml" xmlns:wp14="http://schemas.microsoft.com/office/word/2010/wordprocessingDrawing" xmlns:wp="http://schemas.openxmlformats.org/drawingml/2006/wordprocessingDrawing" xmlns:w10="urn:schemas-microsoft-com:office:word" xmlns:w="http://schemas.openxmlformats.org/wordprocessingml/2006/main" xmlns:w14="http://schemas.microsoft.com/office/word/2010/wordml" xmlns:w15="http://schemas.microsoft.com/office/word/2012/wordml" xmlns:w16cex="http://schemas.microsoft.com/office/word/2018/wordml/cex" xmlns:w16cid="http://schemas.microsoft.com/office/word/2016/wordml/cid" xmlns:w16="http://schemas.microsoft.com/office/word/2018/wordml" xmlns:w16sdtdh="http://schemas.microsoft.com/office/word/2020/wordml/sdtdatahash" xmlns:w16se="http://schemas.microsoft.com/office/word/2015/wordml/symex" xmlns:wpg="http://schemas.microsoft.com/office/word/2010/wordprocessingGroup" xmlns:wpi="http://schemas.microsoft.com/office/word/2010/wordprocessingInk" xmlns:wne="http://schemas.microsoft.com/office/word/2006/wordml" xmlns:wps="http://schemas.microsoft.com/office/word/2010/wordprocessingShape" mc:Ignorable="w14 w15 w16se w16cid w16 w16cex w16sdtdh wp14">
+  <w:footnote w:type="separator" w:id="-1">
+    <w:p>
+      <w:pPr>
+        <w:spacing w:after="0" w:line="240" w:lineRule="auto"/>
+      </w:pPr>
+      <w:r>
+        <w:separator/>
+      </w:r>
+    </w:p>
+  </w:footnote>
+  <w:footnote w:type="continuationSeparator" w:id="0">
+    <w:p>
+      <w:pPr>
+        <w:spacing w:after="0" w:line="240" w:lineRule="auto"/>
+      </w:pPr>
+      <w:r>
+        <w:continuationSeparator/>
+      </w:r>
+    </w:p>
+  </w:footnote>
+</w:footnotes>
+</file>
+
 <file path=word/numbering.xml><?xml version="1.0" encoding="utf-8"?>
 <w:numbering xmlns:wpc="http://schemas.microsoft.com/office/word/2010/wordprocessingCanvas" xmlns:cx="http://schemas.microsoft.com/office/drawing/2014/chartex" xmlns:cx1="http://schemas.microsoft.com/office/drawing/2015/9/8/chartex" xmlns:cx2="http://schemas.microsoft.com/office/drawing/2015/10/21/chartex" xmlns:cx3="http://schemas.microsoft.com/office/drawing/2016/5/9/chartex" xmlns:cx4="http://schemas.microsoft.com/office/drawing/2016/5/10/chartex" xmlns:cx5="http://schemas.microsoft.com/office/drawing/2016/5/11/chartex" xmlns:cx6="http://schemas.microsoft.com/office/drawing/2016/5/12/chartex" xmlns:cx7="http://schemas.microsoft.com/office/drawing/2016/5/13/chartex" xmlns:cx8="http://schemas.microsoft.com/office/drawing/2016/5/14/chartex" xmlns:mc="http://schemas.openxmlformats.org/markup-compatibility/2006" xmlns:aink="http://schemas.microsoft.com/office/drawing/2016/ink" xmlns:am3d="http://schemas.microsoft.com/office/drawing/2017/model3d" xmlns:o="urn:schemas-microsoft-com:office:office" xmlns:oel="http://schemas.microsoft.com/office/2019/extlst" xmlns:r="http://schemas.openxmlformats.org/officeDocument/2006/relationships" xmlns:m="http://schemas.openxmlformats.org/officeDocument/2006/math" xmlns:v="urn:schemas-microsoft-com:vml" xmlns:wp14="http://schemas.microsoft.com/office/word/2010/wordprocessingDrawing" xmlns:wp="http://schemas.openxmlformats.org/drawingml/2006/wordprocessingDrawing" xmlns:w10="urn:schemas-microsoft-com:office:word" xmlns:w="http://schemas.openxmlformats.org/wordprocessingml/2006/main" xmlns:w14="http://schemas.microsoft.com/office/word/2010/wordml" xmlns:w15="http://schemas.microsoft.com/office/word/2012/wordml" xmlns:w16cex="http://schemas.microsoft.com/office/word/2018/wordml/cex" xmlns:w16cid="http://schemas.microsoft.com/office/word/2016/wordml/cid" xmlns:w16="http://schemas.microsoft.com/office/word/2018/wordml" xmlns:w16sdtdh="http://schemas.microsoft.com/office/word/2020/wordml/sdtdatahash" xmlns:w16se="http://schemas.microsoft.com/office/word/2015/wordml/symex" xmlns:wpg="http://schemas.microsoft.com/office/word/2010/wordprocessingGroup" xmlns:wpi="http://schemas.microsoft.com/office/word/2010/wordprocessingInk" xmlns:wne="http://schemas.microsoft.com/office/word/2006/wordml" xmlns:wps="http://schemas.microsoft.com/office/word/2010/wordprocessingShape" mc:Ignorable="w14 w15 w16se w16cid w16 w16cex w16sdtdh wp14">
   <w:abstractNum w:abstractNumId="0" w15:restartNumberingAfterBreak="0">
@@ -884,6 +2602,95 @@
     </w:lvl>
   </w:abstractNum>
   <w:abstractNum w:abstractNumId="1" w15:restartNumberingAfterBreak="0">
+    <w:nsid w:val="157B453E"/>
+    <w:multiLevelType w:val="hybridMultilevel"/>
+    <w:tmpl w:val="3E1E5FC6"/>
+    <w:lvl w:ilvl="0" w:tplc="0B588798">
+      <w:start w:val="1"/>
+      <w:numFmt w:val="decimal"/>
+      <w:lvlText w:val="(%1)"/>
+      <w:lvlJc w:val="left"/>
+      <w:pPr>
+        <w:ind w:left="760" w:hanging="360"/>
+      </w:pPr>
+      <w:rPr>
+        <w:rFonts w:hint="default"/>
+      </w:rPr>
+    </w:lvl>
+    <w:lvl w:ilvl="1" w:tplc="04090019" w:tentative="1">
+      <w:start w:val="1"/>
+      <w:numFmt w:val="upperLetter"/>
+      <w:lvlText w:val="%2."/>
+      <w:lvlJc w:val="left"/>
+      <w:pPr>
+        <w:ind w:left="1200" w:hanging="400"/>
+      </w:pPr>
+    </w:lvl>
+    <w:lvl w:ilvl="2" w:tplc="0409001B" w:tentative="1">
+      <w:start w:val="1"/>
+      <w:numFmt w:val="lowerRoman"/>
+      <w:lvlText w:val="%3."/>
+      <w:lvlJc w:val="right"/>
+      <w:pPr>
+        <w:ind w:left="1600" w:hanging="400"/>
+      </w:pPr>
+    </w:lvl>
+    <w:lvl w:ilvl="3" w:tplc="0409000F" w:tentative="1">
+      <w:start w:val="1"/>
+      <w:numFmt w:val="decimal"/>
+      <w:lvlText w:val="%4."/>
+      <w:lvlJc w:val="left"/>
+      <w:pPr>
+        <w:ind w:left="2000" w:hanging="400"/>
+      </w:pPr>
+    </w:lvl>
+    <w:lvl w:ilvl="4" w:tplc="04090019" w:tentative="1">
+      <w:start w:val="1"/>
+      <w:numFmt w:val="upperLetter"/>
+      <w:lvlText w:val="%5."/>
+      <w:lvlJc w:val="left"/>
+      <w:pPr>
+        <w:ind w:left="2400" w:hanging="400"/>
+      </w:pPr>
+    </w:lvl>
+    <w:lvl w:ilvl="5" w:tplc="0409001B" w:tentative="1">
+      <w:start w:val="1"/>
+      <w:numFmt w:val="lowerRoman"/>
+      <w:lvlText w:val="%6."/>
+      <w:lvlJc w:val="right"/>
+      <w:pPr>
+        <w:ind w:left="2800" w:hanging="400"/>
+      </w:pPr>
+    </w:lvl>
+    <w:lvl w:ilvl="6" w:tplc="0409000F" w:tentative="1">
+      <w:start w:val="1"/>
+      <w:numFmt w:val="decimal"/>
+      <w:lvlText w:val="%7."/>
+      <w:lvlJc w:val="left"/>
+      <w:pPr>
+        <w:ind w:left="3200" w:hanging="400"/>
+      </w:pPr>
+    </w:lvl>
+    <w:lvl w:ilvl="7" w:tplc="04090019" w:tentative="1">
+      <w:start w:val="1"/>
+      <w:numFmt w:val="upperLetter"/>
+      <w:lvlText w:val="%8."/>
+      <w:lvlJc w:val="left"/>
+      <w:pPr>
+        <w:ind w:left="3600" w:hanging="400"/>
+      </w:pPr>
+    </w:lvl>
+    <w:lvl w:ilvl="8" w:tplc="0409001B" w:tentative="1">
+      <w:start w:val="1"/>
+      <w:numFmt w:val="lowerRoman"/>
+      <w:lvlText w:val="%9."/>
+      <w:lvlJc w:val="right"/>
+      <w:pPr>
+        <w:ind w:left="4000" w:hanging="400"/>
+      </w:pPr>
+    </w:lvl>
+  </w:abstractNum>
+  <w:abstractNum w:abstractNumId="2" w15:restartNumberingAfterBreak="0">
     <w:nsid w:val="28F6182D"/>
     <w:multiLevelType w:val="hybridMultilevel"/>
     <w:tmpl w:val="4AAC04DA"/>
@@ -972,7 +2779,120 @@
       </w:pPr>
     </w:lvl>
   </w:abstractNum>
-  <w:abstractNum w:abstractNumId="2" w15:restartNumberingAfterBreak="0">
+  <w:abstractNum w:abstractNumId="3" w15:restartNumberingAfterBreak="0">
+    <w:nsid w:val="41AE0317"/>
+    <w:multiLevelType w:val="hybridMultilevel"/>
+    <w:tmpl w:val="B4128874"/>
+    <w:lvl w:ilvl="0" w:tplc="DB7EFA02">
+      <w:start w:val="3"/>
+      <w:numFmt w:val="bullet"/>
+      <w:lvlText w:val="-"/>
+      <w:lvlJc w:val="left"/>
+      <w:pPr>
+        <w:ind w:left="760" w:hanging="360"/>
+      </w:pPr>
+      <w:rPr>
+        <w:rFonts w:ascii="맑은 고딕" w:eastAsia="맑은 고딕" w:hAnsi="맑은 고딕" w:cstheme="minorBidi" w:hint="eastAsia"/>
+      </w:rPr>
+    </w:lvl>
+    <w:lvl w:ilvl="1" w:tplc="04090003">
+      <w:start w:val="1"/>
+      <w:numFmt w:val="bullet"/>
+      <w:lvlText w:val=""/>
+      <w:lvlJc w:val="left"/>
+      <w:pPr>
+        <w:ind w:left="1200" w:hanging="400"/>
+      </w:pPr>
+      <w:rPr>
+        <w:rFonts w:ascii="Wingdings" w:hAnsi="Wingdings" w:hint="default"/>
+      </w:rPr>
+    </w:lvl>
+    <w:lvl w:ilvl="2" w:tplc="04090005" w:tentative="1">
+      <w:start w:val="1"/>
+      <w:numFmt w:val="bullet"/>
+      <w:lvlText w:val=""/>
+      <w:lvlJc w:val="left"/>
+      <w:pPr>
+        <w:ind w:left="1600" w:hanging="400"/>
+      </w:pPr>
+      <w:rPr>
+        <w:rFonts w:ascii="Wingdings" w:hAnsi="Wingdings" w:hint="default"/>
+      </w:rPr>
+    </w:lvl>
+    <w:lvl w:ilvl="3" w:tplc="04090001" w:tentative="1">
+      <w:start w:val="1"/>
+      <w:numFmt w:val="bullet"/>
+      <w:lvlText w:val=""/>
+      <w:lvlJc w:val="left"/>
+      <w:pPr>
+        <w:ind w:left="2000" w:hanging="400"/>
+      </w:pPr>
+      <w:rPr>
+        <w:rFonts w:ascii="Wingdings" w:hAnsi="Wingdings" w:hint="default"/>
+      </w:rPr>
+    </w:lvl>
+    <w:lvl w:ilvl="4" w:tplc="04090003" w:tentative="1">
+      <w:start w:val="1"/>
+      <w:numFmt w:val="bullet"/>
+      <w:lvlText w:val=""/>
+      <w:lvlJc w:val="left"/>
+      <w:pPr>
+        <w:ind w:left="2400" w:hanging="400"/>
+      </w:pPr>
+      <w:rPr>
+        <w:rFonts w:ascii="Wingdings" w:hAnsi="Wingdings" w:hint="default"/>
+      </w:rPr>
+    </w:lvl>
+    <w:lvl w:ilvl="5" w:tplc="04090005" w:tentative="1">
+      <w:start w:val="1"/>
+      <w:numFmt w:val="bullet"/>
+      <w:lvlText w:val=""/>
+      <w:lvlJc w:val="left"/>
+      <w:pPr>
+        <w:ind w:left="2800" w:hanging="400"/>
+      </w:pPr>
+      <w:rPr>
+        <w:rFonts w:ascii="Wingdings" w:hAnsi="Wingdings" w:hint="default"/>
+      </w:rPr>
+    </w:lvl>
+    <w:lvl w:ilvl="6" w:tplc="04090001" w:tentative="1">
+      <w:start w:val="1"/>
+      <w:numFmt w:val="bullet"/>
+      <w:lvlText w:val=""/>
+      <w:lvlJc w:val="left"/>
+      <w:pPr>
+        <w:ind w:left="3200" w:hanging="400"/>
+      </w:pPr>
+      <w:rPr>
+        <w:rFonts w:ascii="Wingdings" w:hAnsi="Wingdings" w:hint="default"/>
+      </w:rPr>
+    </w:lvl>
+    <w:lvl w:ilvl="7" w:tplc="04090003" w:tentative="1">
+      <w:start w:val="1"/>
+      <w:numFmt w:val="bullet"/>
+      <w:lvlText w:val=""/>
+      <w:lvlJc w:val="left"/>
+      <w:pPr>
+        <w:ind w:left="3600" w:hanging="400"/>
+      </w:pPr>
+      <w:rPr>
+        <w:rFonts w:ascii="Wingdings" w:hAnsi="Wingdings" w:hint="default"/>
+      </w:rPr>
+    </w:lvl>
+    <w:lvl w:ilvl="8" w:tplc="04090005" w:tentative="1">
+      <w:start w:val="1"/>
+      <w:numFmt w:val="bullet"/>
+      <w:lvlText w:val=""/>
+      <w:lvlJc w:val="left"/>
+      <w:pPr>
+        <w:ind w:left="4000" w:hanging="400"/>
+      </w:pPr>
+      <w:rPr>
+        <w:rFonts w:ascii="Wingdings" w:hAnsi="Wingdings" w:hint="default"/>
+      </w:rPr>
+    </w:lvl>
+  </w:abstractNum>
+  <w:abstractNum w:abstractNumId="4" w15:restartNumberingAfterBreak="0">
     <w:nsid w:val="47A83DDC"/>
     <w:multiLevelType w:val="hybridMultilevel"/>
     <w:tmpl w:val="AA6453F0"/>
@@ -1061,7 +2981,7 @@
       </w:pPr>
     </w:lvl>
   </w:abstractNum>
-  <w:abstractNum w:abstractNumId="3" w15:restartNumberingAfterBreak="0">
+  <w:abstractNum w:abstractNumId="5" w15:restartNumberingAfterBreak="0">
     <w:nsid w:val="659260F8"/>
     <w:multiLevelType w:val="hybridMultilevel"/>
     <w:tmpl w:val="8FFE6862"/>
@@ -1150,7 +3070,7 @@
       </w:pPr>
     </w:lvl>
   </w:abstractNum>
-  <w:abstractNum w:abstractNumId="4" w15:restartNumberingAfterBreak="0">
+  <w:abstractNum w:abstractNumId="6" w15:restartNumberingAfterBreak="0">
     <w:nsid w:val="699D0077"/>
     <w:multiLevelType w:val="hybridMultilevel"/>
     <w:tmpl w:val="7438F79E"/>
@@ -1239,7 +3159,7 @@
       </w:pPr>
     </w:lvl>
   </w:abstractNum>
-  <w:abstractNum w:abstractNumId="5" w15:restartNumberingAfterBreak="0">
+  <w:abstractNum w:abstractNumId="7" w15:restartNumberingAfterBreak="0">
     <w:nsid w:val="6A173C3D"/>
     <w:multiLevelType w:val="hybridMultilevel"/>
     <w:tmpl w:val="E5ACB1D8"/>
@@ -1328,7 +3248,7 @@
       </w:pPr>
     </w:lvl>
   </w:abstractNum>
-  <w:abstractNum w:abstractNumId="6" w15:restartNumberingAfterBreak="0">
+  <w:abstractNum w:abstractNumId="8" w15:restartNumberingAfterBreak="0">
     <w:nsid w:val="6CED7C5A"/>
     <w:multiLevelType w:val="hybridMultilevel"/>
     <w:tmpl w:val="4AB8C416"/>
@@ -1418,25 +3338,31 @@
     </w:lvl>
   </w:abstractNum>
   <w:num w:numId="1" w16cid:durableId="910390219">
+    <w:abstractNumId w:val="7"/>
+  </w:num>
+  <w:num w:numId="2" w16cid:durableId="1857768799">
+    <w:abstractNumId w:val="2"/>
+  </w:num>
+  <w:num w:numId="3" w16cid:durableId="1786194661">
     <w:abstractNumId w:val="5"/>
   </w:num>
-  <w:num w:numId="2" w16cid:durableId="1857768799">
-    <w:abstractNumId w:val="1"/>
-  </w:num>
-  <w:num w:numId="3" w16cid:durableId="1786194661">
-    <w:abstractNumId w:val="3"/>
-  </w:num>
   <w:num w:numId="4" w16cid:durableId="627667151">
-    <w:abstractNumId w:val="2"/>
+    <w:abstractNumId w:val="4"/>
   </w:num>
   <w:num w:numId="5" w16cid:durableId="751127011">
-    <w:abstractNumId w:val="6"/>
+    <w:abstractNumId w:val="8"/>
   </w:num>
   <w:num w:numId="6" w16cid:durableId="1908949896">
-    <w:abstractNumId w:val="4"/>
+    <w:abstractNumId w:val="6"/>
   </w:num>
   <w:num w:numId="7" w16cid:durableId="371662295">
     <w:abstractNumId w:val="0"/>
+  </w:num>
+  <w:num w:numId="8" w16cid:durableId="1589269422">
+    <w:abstractNumId w:val="1"/>
+  </w:num>
+  <w:num w:numId="9" w16cid:durableId="1019546123">
+    <w:abstractNumId w:val="3"/>
   </w:num>
 </w:numbering>
 </file>
@@ -1907,6 +3833,50 @@
       <w:shd w:val="clear" w:color="auto" w:fill="E1DFDD"/>
     </w:rPr>
   </w:style>
+  <w:style w:type="paragraph" w:styleId="a6">
+    <w:name w:val="header"/>
+    <w:basedOn w:val="a"/>
+    <w:link w:val="Char"/>
+    <w:uiPriority w:val="99"/>
+    <w:unhideWhenUsed/>
+    <w:rsid w:val="00F3333F"/>
+    <w:pPr>
+      <w:tabs>
+        <w:tab w:val="center" w:pos="4513"/>
+        <w:tab w:val="right" w:pos="9026"/>
+      </w:tabs>
+      <w:snapToGrid w:val="0"/>
+    </w:pPr>
+  </w:style>
+  <w:style w:type="character" w:customStyle="1" w:styleId="Char">
+    <w:name w:val="머리글 Char"/>
+    <w:basedOn w:val="a0"/>
+    <w:link w:val="a6"/>
+    <w:uiPriority w:val="99"/>
+    <w:rsid w:val="00F3333F"/>
+  </w:style>
+  <w:style w:type="paragraph" w:styleId="a7">
+    <w:name w:val="footer"/>
+    <w:basedOn w:val="a"/>
+    <w:link w:val="Char0"/>
+    <w:uiPriority w:val="99"/>
+    <w:unhideWhenUsed/>
+    <w:rsid w:val="00F3333F"/>
+    <w:pPr>
+      <w:tabs>
+        <w:tab w:val="center" w:pos="4513"/>
+        <w:tab w:val="right" w:pos="9026"/>
+      </w:tabs>
+      <w:snapToGrid w:val="0"/>
+    </w:pPr>
+  </w:style>
+  <w:style w:type="character" w:customStyle="1" w:styleId="Char0">
+    <w:name w:val="바닥글 Char"/>
+    <w:basedOn w:val="a0"/>
+    <w:link w:val="a7"/>
+    <w:uiPriority w:val="99"/>
+    <w:rsid w:val="00F3333F"/>
+  </w:style>
 </w:styles>
 </file>
 

</xml_diff>